<commit_message>
js en css link ipv in doc
</commit_message>
<xml_diff>
--- a/Functioneel Ontwerp Website.docx
+++ b/Functioneel Ontwerp Website.docx
@@ -97,6 +97,17 @@
     <w:p/>
     <w:sdt>
       <w:sdtPr>
+        <w:rPr>
+          <w:rFonts w:asciiTheme="minorHAnsi" w:eastAsiaTheme="minorHAnsi" w:hAnsiTheme="minorHAnsi" w:cstheme="minorBidi"/>
+          <w:b w:val="0"/>
+          <w:bCs w:val="0"/>
+          <w:color w:val="auto"/>
+          <w:kern w:val="2"/>
+          <w:sz w:val="24"/>
+          <w:szCs w:val="24"/>
+          <w:lang w:eastAsia="en-US"/>
+          <w14:ligatures w14:val="standardContextual"/>
+        </w:rPr>
         <w:id w:val="224423985"/>
         <w:docPartObj>
           <w:docPartGallery w:val="Table of Contents"/>
@@ -105,14 +116,7 @@
       </w:sdtPr>
       <w:sdtEndPr>
         <w:rPr>
-          <w:rFonts w:asciiTheme="minorHAnsi" w:eastAsiaTheme="minorHAnsi" w:hAnsiTheme="minorHAnsi" w:cstheme="minorBidi"/>
           <w:noProof/>
-          <w:color w:val="auto"/>
-          <w:kern w:val="2"/>
-          <w:sz w:val="24"/>
-          <w:szCs w:val="24"/>
-          <w:lang w:eastAsia="en-US"/>
-          <w14:ligatures w14:val="standardContextual"/>
         </w:rPr>
       </w:sdtEndPr>
       <w:sdtContent>
@@ -437,7 +441,21 @@
                 <w:rStyle w:val="Hyperlink"/>
                 <w:noProof/>
               </w:rPr>
-              <w:t>Marketing &amp; Branding</w:t>
+              <w:t>Marketing</w:t>
+            </w:r>
+            <w:r>
+              <w:rPr>
+                <w:rStyle w:val="Hyperlink"/>
+                <w:noProof/>
+              </w:rPr>
+              <w:t xml:space="preserve"> </w:t>
+            </w:r>
+            <w:r>
+              <w:rPr>
+                <w:rStyle w:val="Hyperlink"/>
+                <w:noProof/>
+              </w:rPr>
+              <w:t>&amp; Branding</w:t>
             </w:r>
             <w:r>
               <w:rPr>
@@ -1177,15 +1195,7 @@
       </w:r>
       <w:proofErr w:type="spellEnd"/>
       <w:r>
-        <w:t xml:space="preserve"> aan </w:t>
-      </w:r>
-      <w:proofErr w:type="gramStart"/>
-      <w:r>
-        <w:t>of</w:t>
-      </w:r>
-      <w:proofErr w:type="gramEnd"/>
-      <w:r>
-        <w:t xml:space="preserve"> uit te zetten.</w:t>
+        <w:t xml:space="preserve"> aan of uit te zetten.</w:t>
       </w:r>
     </w:p>
     <w:p/>
@@ -1436,15 +1446,7 @@
     </w:p>
     <w:p>
       <w:r>
-        <w:t xml:space="preserve">De website ademt een sfeer van ‘jong, fris, uitdagend’, met een vleugje mysterie. Bezoekers worden verrast door de speelse elementen en aangemoedigd om op ontdekkingstocht te gaan. Het is geen traditionele website waar alles direct duidelijk is, maar een uitnodiging om verder te kijken en nieuwe details te ontdekken. Dit </w:t>
-      </w:r>
-      <w:proofErr w:type="gramStart"/>
-      <w:r>
-        <w:t>weerspiegelt</w:t>
-      </w:r>
-      <w:proofErr w:type="gramEnd"/>
-      <w:r>
-        <w:t xml:space="preserve"> het speelse karakter van Nijntje en het thema van het ontdekken van een nieuw begin.  </w:t>
+        <w:t xml:space="preserve">De website ademt een sfeer van ‘jong, fris, uitdagend’, met een vleugje mysterie. Bezoekers worden verrast door de speelse elementen en aangemoedigd om op ontdekkingstocht te gaan. Het is geen traditionele website waar alles direct duidelijk is, maar een uitnodiging om verder te kijken en nieuwe details te ontdekken. Dit weerspiegelt het speelse karakter van Nijntje en het thema van het ontdekken van een nieuw begin.  </w:t>
       </w:r>
     </w:p>
     <w:p/>
@@ -1542,14 +1544,137 @@
     </w:p>
     <w:p>
       <w:pPr>
+        <w:jc w:val="center"/>
         <w:rPr>
           <w:rFonts w:ascii="Aptos" w:hAnsi="Aptos"/>
         </w:rPr>
       </w:pPr>
       <w:r>
         <w:rPr>
+          <w:noProof/>
+        </w:rPr>
+        <w:drawing>
+          <wp:inline distT="0" distB="0" distL="0" distR="0" wp14:anchorId="60454D6E" wp14:editId="61DCF9F0">
+            <wp:extent cx="5760720" cy="1806575"/>
+            <wp:effectExtent l="0" t="0" r="5080" b="0"/>
+            <wp:docPr id="1728126112" name="Afbeelding 1" descr="Afbeelding met tekst, schermopname, Lettertype, ontwerp&#10;&#10;Automatisch gegenereerde beschrijving"/>
+            <wp:cNvGraphicFramePr>
+              <a:graphicFrameLocks xmlns:a="http://schemas.openxmlformats.org/drawingml/2006/main" noChangeAspect="1"/>
+            </wp:cNvGraphicFramePr>
+            <a:graphic xmlns:a="http://schemas.openxmlformats.org/drawingml/2006/main">
+              <a:graphicData uri="http://schemas.openxmlformats.org/drawingml/2006/picture">
+                <pic:pic xmlns:pic="http://schemas.openxmlformats.org/drawingml/2006/picture">
+                  <pic:nvPicPr>
+                    <pic:cNvPr id="1728126112" name="Afbeelding 1" descr="Afbeelding met tekst, schermopname, Lettertype, ontwerp&#10;&#10;Automatisch gegenereerde beschrijving"/>
+                    <pic:cNvPicPr/>
+                  </pic:nvPicPr>
+                  <pic:blipFill>
+                    <a:blip r:embed="rId9" cstate="print">
+                      <a:extLst>
+                        <a:ext uri="{28A0092B-C50C-407E-A947-70E740481C1C}">
+                          <a14:useLocalDpi xmlns:a14="http://schemas.microsoft.com/office/drawing/2010/main" val="0"/>
+                        </a:ext>
+                      </a:extLst>
+                    </a:blip>
+                    <a:stretch>
+                      <a:fillRect/>
+                    </a:stretch>
+                  </pic:blipFill>
+                  <pic:spPr>
+                    <a:xfrm>
+                      <a:off x="0" y="0"/>
+                      <a:ext cx="5760720" cy="1806575"/>
+                    </a:xfrm>
+                    <a:prstGeom prst="rect">
+                      <a:avLst/>
+                    </a:prstGeom>
+                  </pic:spPr>
+                </pic:pic>
+              </a:graphicData>
+            </a:graphic>
+          </wp:inline>
+        </w:drawing>
+      </w:r>
+    </w:p>
+    <w:p>
+      <w:pPr>
+        <w:rPr>
           <w:rFonts w:ascii="Aptos" w:hAnsi="Aptos"/>
         </w:rPr>
+      </w:pPr>
+    </w:p>
+    <w:p>
+      <w:pPr>
+        <w:jc w:val="center"/>
+        <w:rPr>
+          <w:rFonts w:ascii="Aptos" w:hAnsi="Aptos"/>
+        </w:rPr>
+      </w:pPr>
+      <w:r>
+        <w:rPr>
+          <w:rFonts w:ascii="Aptos" w:hAnsi="Aptos"/>
+          <w:noProof/>
+        </w:rPr>
+        <w:drawing>
+          <wp:inline distT="0" distB="0" distL="0" distR="0" wp14:anchorId="27FD3C44" wp14:editId="57EAB2DF">
+            <wp:extent cx="1605118" cy="1602463"/>
+            <wp:effectExtent l="0" t="0" r="0" b="0"/>
+            <wp:docPr id="1817929023" name="Afbeelding 3" descr="Afbeelding met cirkel, Kleurrijkheid, schermopname, Graphics&#10;&#10;Automatisch gegenereerde beschrijving"/>
+            <wp:cNvGraphicFramePr>
+              <a:graphicFrameLocks xmlns:a="http://schemas.openxmlformats.org/drawingml/2006/main" noChangeAspect="1"/>
+            </wp:cNvGraphicFramePr>
+            <a:graphic xmlns:a="http://schemas.openxmlformats.org/drawingml/2006/main">
+              <a:graphicData uri="http://schemas.openxmlformats.org/drawingml/2006/picture">
+                <pic:pic xmlns:pic="http://schemas.openxmlformats.org/drawingml/2006/picture">
+                  <pic:nvPicPr>
+                    <pic:cNvPr id="1817929023" name="Afbeelding 3" descr="Afbeelding met cirkel, Kleurrijkheid, schermopname, Graphics&#10;&#10;Automatisch gegenereerde beschrijving"/>
+                    <pic:cNvPicPr/>
+                  </pic:nvPicPr>
+                  <pic:blipFill>
+                    <a:blip r:embed="rId10" cstate="print">
+                      <a:extLst>
+                        <a:ext uri="{28A0092B-C50C-407E-A947-70E740481C1C}">
+                          <a14:useLocalDpi xmlns:a14="http://schemas.microsoft.com/office/drawing/2010/main" val="0"/>
+                        </a:ext>
+                      </a:extLst>
+                    </a:blip>
+                    <a:stretch>
+                      <a:fillRect/>
+                    </a:stretch>
+                  </pic:blipFill>
+                  <pic:spPr>
+                    <a:xfrm>
+                      <a:off x="0" y="0"/>
+                      <a:ext cx="1620539" cy="1617858"/>
+                    </a:xfrm>
+                    <a:prstGeom prst="rect">
+                      <a:avLst/>
+                    </a:prstGeom>
+                  </pic:spPr>
+                </pic:pic>
+              </a:graphicData>
+            </a:graphic>
+          </wp:inline>
+        </w:drawing>
+      </w:r>
+    </w:p>
+    <w:p>
+      <w:pPr>
+        <w:rPr>
+          <w:rFonts w:ascii="Aptos" w:hAnsi="Aptos"/>
+        </w:rPr>
+      </w:pPr>
+    </w:p>
+    <w:p>
+      <w:pPr>
+        <w:rPr>
+          <w:rFonts w:ascii="Aptos" w:hAnsi="Aptos"/>
+        </w:rPr>
+      </w:pPr>
+      <w:r>
+        <w:rPr>
+          <w:rFonts w:ascii="Aptos" w:hAnsi="Aptos"/>
+        </w:rPr>
         <w:t xml:space="preserve">Lichtblauw symboliseert het lichtblauw van de ochtend. Een nieuw leven, een nieuw begin. Lichtblauw is vaak ook een rustgevend kleur (bron), dat is dan weer goed voor mijn doel. Vanuit rust maakt men immers de beste keuzes. </w:t>
       </w:r>
     </w:p>
@@ -1590,6 +1715,7 @@
         <w:rPr>
           <w:rFonts w:ascii="Aptos" w:hAnsi="Aptos"/>
         </w:rPr>
+        <w:lastRenderedPageBreak/>
         <w:t xml:space="preserve">Roze komt voort uit het roze van </w:t>
       </w:r>
       <w:proofErr w:type="spellStart"/>
@@ -1706,7 +1832,6 @@
         <w:pStyle w:val="Kop2"/>
       </w:pPr>
       <w:r>
-        <w:lastRenderedPageBreak/>
         <w:t xml:space="preserve">Componenten en </w:t>
       </w:r>
       <w:proofErr w:type="spellStart"/>
@@ -1931,6 +2056,7 @@
         </w:numPr>
       </w:pPr>
       <w:r>
+        <w:lastRenderedPageBreak/>
         <w:t>Over Nijntje</w:t>
       </w:r>
     </w:p>
@@ -2130,7 +2256,6 @@
         <w:pStyle w:val="Kop2"/>
       </w:pPr>
       <w:r>
-        <w:lastRenderedPageBreak/>
         <w:t>Feedback Mechanismen</w:t>
       </w:r>
     </w:p>
@@ -2274,6 +2399,7 @@
         <w:rPr>
           <w:lang w:val="en-US"/>
         </w:rPr>
+        <w:lastRenderedPageBreak/>
         <w:t>Contentstrategie</w:t>
       </w:r>
       <w:bookmarkEnd w:id="7"/>
@@ -2342,27 +2468,15 @@
     </w:p>
     <w:p>
       <w:r>
-        <w:t xml:space="preserve">Korte, krachtige boodschappen vormen de basis van de communicatie op de </w:t>
+        <w:t xml:space="preserve">Korte, krachtige boodschappen vormen de basis van de communicatie op de homepagina. Deze zijn ontworpen om direct de essentie van de dienst of het product over te brengen, zonder </w:t>
       </w:r>
       <w:proofErr w:type="gramStart"/>
       <w:r>
-        <w:t>homepagina</w:t>
+        <w:t>teveel</w:t>
       </w:r>
       <w:proofErr w:type="gramEnd"/>
       <w:r>
-        <w:t xml:space="preserve">. Deze zijn ontworpen om direct de essentie van de dienst of het product over te brengen, zonder </w:t>
-      </w:r>
-      <w:proofErr w:type="gramStart"/>
-      <w:r>
-        <w:t>teveel</w:t>
-      </w:r>
-      <w:proofErr w:type="gramEnd"/>
-      <w:r>
-        <w:t xml:space="preserve"> uitleg. De beknoptheid maakt het mogelijk om snel de </w:t>
-      </w:r>
-      <w:r>
-        <w:lastRenderedPageBreak/>
-        <w:t>aandacht van de bezoeker te trekken en hen nieuwsgierig te maken naar meer.</w:t>
+        <w:t xml:space="preserve"> uitleg. De beknoptheid maakt het mogelijk om snel de aandacht van de bezoeker te trekken en hen nieuwsgierig te maken naar meer.</w:t>
       </w:r>
       <w:r>
         <w:t xml:space="preserve"> De kop van de </w:t>
@@ -2659,134 +2773,6 @@
                           <pic:cNvPicPr/>
                         </pic:nvPicPr>
                         <pic:blipFill>
-                          <a:blip r:embed="rId9" cstate="print">
-                            <a:extLst>
-                              <a:ext uri="{28A0092B-C50C-407E-A947-70E740481C1C}">
-                                <a14:useLocalDpi xmlns:a14="http://schemas.microsoft.com/office/drawing/2010/main" val="0"/>
-                              </a:ext>
-                            </a:extLst>
-                          </a:blip>
-                          <a:stretch>
-                            <a:fillRect/>
-                          </a:stretch>
-                        </pic:blipFill>
-                        <pic:spPr>
-                          <a:xfrm>
-                            <a:off x="0" y="0"/>
-                            <a:ext cx="720000" cy="720000"/>
-                          </a:xfrm>
-                          <a:prstGeom prst="rect">
-                            <a:avLst/>
-                          </a:prstGeom>
-                        </pic:spPr>
-                      </pic:pic>
-                    </a:graphicData>
-                  </a:graphic>
-                </wp:inline>
-              </w:drawing>
-            </w:r>
-          </w:p>
-        </w:tc>
-        <w:tc>
-          <w:tcPr>
-            <w:tcW w:w="1815" w:type="dxa"/>
-          </w:tcPr>
-          <w:p>
-            <w:pPr>
-              <w:jc w:val="center"/>
-              <w:rPr>
-                <w:rFonts w:ascii="Aptos" w:hAnsi="Aptos"/>
-                <w:sz w:val="20"/>
-                <w:szCs w:val="20"/>
-              </w:rPr>
-            </w:pPr>
-            <w:r>
-              <w:rPr>
-                <w:rFonts w:ascii="Aptos" w:hAnsi="Aptos"/>
-                <w:noProof/>
-                <w:sz w:val="20"/>
-                <w:szCs w:val="20"/>
-              </w:rPr>
-              <w:drawing>
-                <wp:inline distT="0" distB="0" distL="0" distR="0" wp14:anchorId="226B206B" wp14:editId="3110E345">
-                  <wp:extent cx="720000" cy="720000"/>
-                  <wp:effectExtent l="0" t="0" r="0" b="4445"/>
-                  <wp:docPr id="1048451710" name="Afbeelding 13" descr="Afbeelding met zwart, duisternis&#10;&#10;Automatisch gegenereerde beschrijving"/>
-                  <wp:cNvGraphicFramePr>
-                    <a:graphicFrameLocks xmlns:a="http://schemas.openxmlformats.org/drawingml/2006/main" noChangeAspect="1"/>
-                  </wp:cNvGraphicFramePr>
-                  <a:graphic xmlns:a="http://schemas.openxmlformats.org/drawingml/2006/main">
-                    <a:graphicData uri="http://schemas.openxmlformats.org/drawingml/2006/picture">
-                      <pic:pic xmlns:pic="http://schemas.openxmlformats.org/drawingml/2006/picture">
-                        <pic:nvPicPr>
-                          <pic:cNvPr id="1048451710" name="Afbeelding 13" descr="Afbeelding met zwart, duisternis&#10;&#10;Automatisch gegenereerde beschrijving"/>
-                          <pic:cNvPicPr/>
-                        </pic:nvPicPr>
-                        <pic:blipFill>
-                          <a:blip r:embed="rId10" cstate="print">
-                            <a:extLst>
-                              <a:ext uri="{28A0092B-C50C-407E-A947-70E740481C1C}">
-                                <a14:useLocalDpi xmlns:a14="http://schemas.microsoft.com/office/drawing/2010/main" val="0"/>
-                              </a:ext>
-                            </a:extLst>
-                          </a:blip>
-                          <a:stretch>
-                            <a:fillRect/>
-                          </a:stretch>
-                        </pic:blipFill>
-                        <pic:spPr>
-                          <a:xfrm>
-                            <a:off x="0" y="0"/>
-                            <a:ext cx="720000" cy="720000"/>
-                          </a:xfrm>
-                          <a:prstGeom prst="rect">
-                            <a:avLst/>
-                          </a:prstGeom>
-                        </pic:spPr>
-                      </pic:pic>
-                    </a:graphicData>
-                  </a:graphic>
-                </wp:inline>
-              </w:drawing>
-            </w:r>
-          </w:p>
-        </w:tc>
-        <w:tc>
-          <w:tcPr>
-            <w:tcW w:w="1814" w:type="dxa"/>
-          </w:tcPr>
-          <w:p>
-            <w:pPr>
-              <w:jc w:val="center"/>
-              <w:rPr>
-                <w:rFonts w:ascii="Aptos" w:hAnsi="Aptos"/>
-                <w:sz w:val="20"/>
-                <w:szCs w:val="20"/>
-              </w:rPr>
-            </w:pPr>
-            <w:r>
-              <w:rPr>
-                <w:rFonts w:ascii="Aptos" w:hAnsi="Aptos"/>
-                <w:noProof/>
-                <w:sz w:val="20"/>
-                <w:szCs w:val="20"/>
-              </w:rPr>
-              <w:drawing>
-                <wp:inline distT="0" distB="0" distL="0" distR="0" wp14:anchorId="3A0E1BE1" wp14:editId="08D36686">
-                  <wp:extent cx="720000" cy="720000"/>
-                  <wp:effectExtent l="0" t="0" r="0" b="0"/>
-                  <wp:docPr id="902012273" name="Afbeelding 17" descr="Afbeelding met zwart, duisternis&#10;&#10;Automatisch gegenereerde beschrijving"/>
-                  <wp:cNvGraphicFramePr>
-                    <a:graphicFrameLocks xmlns:a="http://schemas.openxmlformats.org/drawingml/2006/main" noChangeAspect="1"/>
-                  </wp:cNvGraphicFramePr>
-                  <a:graphic xmlns:a="http://schemas.openxmlformats.org/drawingml/2006/main">
-                    <a:graphicData uri="http://schemas.openxmlformats.org/drawingml/2006/picture">
-                      <pic:pic xmlns:pic="http://schemas.openxmlformats.org/drawingml/2006/picture">
-                        <pic:nvPicPr>
-                          <pic:cNvPr id="902012273" name="Afbeelding 17" descr="Afbeelding met zwart, duisternis&#10;&#10;Automatisch gegenereerde beschrijving"/>
-                          <pic:cNvPicPr/>
-                        </pic:nvPicPr>
-                        <pic:blipFill>
                           <a:blip r:embed="rId11" cstate="print">
                             <a:extLst>
                               <a:ext uri="{28A0092B-C50C-407E-A947-70E740481C1C}">
@@ -2817,7 +2803,7 @@
         </w:tc>
         <w:tc>
           <w:tcPr>
-            <w:tcW w:w="1814" w:type="dxa"/>
+            <w:tcW w:w="1815" w:type="dxa"/>
           </w:tcPr>
           <w:p>
             <w:pPr>
@@ -2836,10 +2822,10 @@
                 <w:szCs w:val="20"/>
               </w:rPr>
               <w:drawing>
-                <wp:inline distT="0" distB="0" distL="0" distR="0" wp14:anchorId="04F2A059" wp14:editId="07EC21A5">
+                <wp:inline distT="0" distB="0" distL="0" distR="0" wp14:anchorId="226B206B" wp14:editId="3110E345">
                   <wp:extent cx="720000" cy="720000"/>
-                  <wp:effectExtent l="0" t="0" r="4445" b="4445"/>
-                  <wp:docPr id="1550715740" name="Afbeelding 10" descr="Afbeelding met zwart, duisternis&#10;&#10;Automatisch gegenereerde beschrijving"/>
+                  <wp:effectExtent l="0" t="0" r="0" b="4445"/>
+                  <wp:docPr id="1048451710" name="Afbeelding 13" descr="Afbeelding met zwart, duisternis&#10;&#10;Automatisch gegenereerde beschrijving"/>
                   <wp:cNvGraphicFramePr>
                     <a:graphicFrameLocks xmlns:a="http://schemas.openxmlformats.org/drawingml/2006/main" noChangeAspect="1"/>
                   </wp:cNvGraphicFramePr>
@@ -2847,7 +2833,7 @@
                     <a:graphicData uri="http://schemas.openxmlformats.org/drawingml/2006/picture">
                       <pic:pic xmlns:pic="http://schemas.openxmlformats.org/drawingml/2006/picture">
                         <pic:nvPicPr>
-                          <pic:cNvPr id="1550715740" name="Afbeelding 10" descr="Afbeelding met zwart, duisternis&#10;&#10;Automatisch gegenereerde beschrijving"/>
+                          <pic:cNvPr id="1048451710" name="Afbeelding 13" descr="Afbeelding met zwart, duisternis&#10;&#10;Automatisch gegenereerde beschrijving"/>
                           <pic:cNvPicPr/>
                         </pic:nvPicPr>
                         <pic:blipFill>
@@ -2878,16 +2864,6 @@
               </w:drawing>
             </w:r>
           </w:p>
-          <w:p>
-            <w:pPr>
-              <w:jc w:val="center"/>
-              <w:rPr>
-                <w:rFonts w:ascii="Aptos" w:hAnsi="Aptos"/>
-                <w:sz w:val="20"/>
-                <w:szCs w:val="20"/>
-              </w:rPr>
-            </w:pPr>
-          </w:p>
         </w:tc>
         <w:tc>
           <w:tcPr>
@@ -2898,7 +2874,6 @@
               <w:jc w:val="center"/>
               <w:rPr>
                 <w:rFonts w:ascii="Aptos" w:hAnsi="Aptos"/>
-                <w:noProof/>
                 <w:sz w:val="20"/>
                 <w:szCs w:val="20"/>
               </w:rPr>
@@ -2911,10 +2886,10 @@
                 <w:szCs w:val="20"/>
               </w:rPr>
               <w:drawing>
-                <wp:inline distT="0" distB="0" distL="0" distR="0" wp14:anchorId="22DE95DC" wp14:editId="592F5566">
+                <wp:inline distT="0" distB="0" distL="0" distR="0" wp14:anchorId="3A0E1BE1" wp14:editId="08D36686">
                   <wp:extent cx="720000" cy="720000"/>
-                  <wp:effectExtent l="0" t="0" r="0" b="4445"/>
-                  <wp:docPr id="1952578208" name="Afbeelding 11" descr="Afbeelding met zwart, duisternis&#10;&#10;Automatisch gegenereerde beschrijving"/>
+                  <wp:effectExtent l="0" t="0" r="0" b="0"/>
+                  <wp:docPr id="902012273" name="Afbeelding 17" descr="Afbeelding met zwart, duisternis&#10;&#10;Automatisch gegenereerde beschrijving"/>
                   <wp:cNvGraphicFramePr>
                     <a:graphicFrameLocks xmlns:a="http://schemas.openxmlformats.org/drawingml/2006/main" noChangeAspect="1"/>
                   </wp:cNvGraphicFramePr>
@@ -2922,7 +2897,7 @@
                     <a:graphicData uri="http://schemas.openxmlformats.org/drawingml/2006/picture">
                       <pic:pic xmlns:pic="http://schemas.openxmlformats.org/drawingml/2006/picture">
                         <pic:nvPicPr>
-                          <pic:cNvPr id="1952578208" name="Afbeelding 11" descr="Afbeelding met zwart, duisternis&#10;&#10;Automatisch gegenereerde beschrijving"/>
+                          <pic:cNvPr id="902012273" name="Afbeelding 17" descr="Afbeelding met zwart, duisternis&#10;&#10;Automatisch gegenereerde beschrijving"/>
                           <pic:cNvPicPr/>
                         </pic:nvPicPr>
                         <pic:blipFill>
@@ -2954,54 +2929,6 @@
             </w:r>
           </w:p>
         </w:tc>
-      </w:tr>
-      <w:tr>
-        <w:tc>
-          <w:tcPr>
-            <w:tcW w:w="1815" w:type="dxa"/>
-          </w:tcPr>
-          <w:p>
-            <w:pPr>
-              <w:jc w:val="center"/>
-              <w:rPr>
-                <w:rFonts w:ascii="Aptos" w:hAnsi="Aptos"/>
-                <w:sz w:val="20"/>
-                <w:szCs w:val="20"/>
-              </w:rPr>
-            </w:pPr>
-            <w:r>
-              <w:rPr>
-                <w:rFonts w:ascii="Aptos" w:hAnsi="Aptos"/>
-                <w:sz w:val="20"/>
-                <w:szCs w:val="20"/>
-              </w:rPr>
-              <w:t>Html</w:t>
-            </w:r>
-          </w:p>
-        </w:tc>
-        <w:tc>
-          <w:tcPr>
-            <w:tcW w:w="1815" w:type="dxa"/>
-          </w:tcPr>
-          <w:p>
-            <w:pPr>
-              <w:jc w:val="center"/>
-              <w:rPr>
-                <w:rFonts w:ascii="Aptos" w:hAnsi="Aptos"/>
-                <w:sz w:val="20"/>
-                <w:szCs w:val="20"/>
-              </w:rPr>
-            </w:pPr>
-            <w:r>
-              <w:rPr>
-                <w:rFonts w:ascii="Aptos" w:hAnsi="Aptos"/>
-                <w:sz w:val="20"/>
-                <w:szCs w:val="20"/>
-              </w:rPr>
-              <w:t>CSS</w:t>
-            </w:r>
-          </w:p>
-        </w:tc>
         <w:tc>
           <w:tcPr>
             <w:tcW w:w="1814" w:type="dxa"/>
@@ -3015,101 +2942,18 @@
                 <w:szCs w:val="20"/>
               </w:rPr>
             </w:pPr>
-            <w:proofErr w:type="spellStart"/>
             <w:r>
               <w:rPr>
                 <w:rFonts w:ascii="Aptos" w:hAnsi="Aptos"/>
+                <w:noProof/>
                 <w:sz w:val="20"/>
                 <w:szCs w:val="20"/>
               </w:rPr>
-              <w:t>JavaScript</w:t>
-            </w:r>
-            <w:proofErr w:type="spellEnd"/>
-          </w:p>
-        </w:tc>
-        <w:tc>
-          <w:tcPr>
-            <w:tcW w:w="1814" w:type="dxa"/>
-          </w:tcPr>
-          <w:p>
-            <w:pPr>
-              <w:jc w:val="center"/>
-              <w:rPr>
-                <w:rFonts w:ascii="Aptos" w:hAnsi="Aptos"/>
-                <w:sz w:val="20"/>
-                <w:szCs w:val="20"/>
-              </w:rPr>
-            </w:pPr>
-            <w:r>
-              <w:rPr>
-                <w:rFonts w:ascii="Aptos" w:hAnsi="Aptos"/>
-                <w:sz w:val="20"/>
-                <w:szCs w:val="20"/>
-              </w:rPr>
-              <w:t>Python</w:t>
-            </w:r>
-          </w:p>
-          <w:p>
-            <w:pPr>
-              <w:jc w:val="center"/>
-              <w:rPr>
-                <w:rFonts w:ascii="Aptos" w:hAnsi="Aptos"/>
-                <w:sz w:val="20"/>
-                <w:szCs w:val="20"/>
-              </w:rPr>
-            </w:pPr>
-          </w:p>
-        </w:tc>
-        <w:tc>
-          <w:tcPr>
-            <w:tcW w:w="1814" w:type="dxa"/>
-          </w:tcPr>
-          <w:p>
-            <w:pPr>
-              <w:jc w:val="center"/>
-              <w:rPr>
-                <w:rFonts w:ascii="Aptos" w:hAnsi="Aptos"/>
-                <w:sz w:val="20"/>
-                <w:szCs w:val="20"/>
-              </w:rPr>
-            </w:pPr>
-            <w:r>
-              <w:rPr>
-                <w:rFonts w:ascii="Aptos" w:hAnsi="Aptos"/>
-                <w:sz w:val="20"/>
-                <w:szCs w:val="20"/>
-              </w:rPr>
-              <w:t>Django</w:t>
-            </w:r>
-          </w:p>
-        </w:tc>
-      </w:tr>
-      <w:tr>
-        <w:tc>
-          <w:tcPr>
-            <w:tcW w:w="1815" w:type="dxa"/>
-          </w:tcPr>
-          <w:p>
-            <w:pPr>
-              <w:jc w:val="center"/>
-              <w:rPr>
-                <w:rFonts w:ascii="Aptos" w:hAnsi="Aptos"/>
-                <w:sz w:val="20"/>
-                <w:szCs w:val="20"/>
-              </w:rPr>
-            </w:pPr>
-            <w:r>
-              <w:rPr>
-                <w:rFonts w:ascii="Aptos" w:hAnsi="Aptos"/>
-                <w:noProof/>
-                <w:sz w:val="20"/>
-                <w:szCs w:val="20"/>
-              </w:rPr>
               <w:drawing>
-                <wp:inline distT="0" distB="0" distL="0" distR="0" wp14:anchorId="0E3C4CF6" wp14:editId="323FEB36">
+                <wp:inline distT="0" distB="0" distL="0" distR="0" wp14:anchorId="04F2A059" wp14:editId="07EC21A5">
                   <wp:extent cx="720000" cy="720000"/>
-                  <wp:effectExtent l="0" t="0" r="4445" b="0"/>
-                  <wp:docPr id="625742830" name="Afbeelding 14" descr="Afbeelding met zwart, duisternis&#10;&#10;Automatisch gegenereerde beschrijving"/>
+                  <wp:effectExtent l="0" t="0" r="4445" b="4445"/>
+                  <wp:docPr id="1550715740" name="Afbeelding 10" descr="Afbeelding met zwart, duisternis&#10;&#10;Automatisch gegenereerde beschrijving"/>
                   <wp:cNvGraphicFramePr>
                     <a:graphicFrameLocks xmlns:a="http://schemas.openxmlformats.org/drawingml/2006/main" noChangeAspect="1"/>
                   </wp:cNvGraphicFramePr>
@@ -3117,7 +2961,7 @@
                     <a:graphicData uri="http://schemas.openxmlformats.org/drawingml/2006/picture">
                       <pic:pic xmlns:pic="http://schemas.openxmlformats.org/drawingml/2006/picture">
                         <pic:nvPicPr>
-                          <pic:cNvPr id="625742830" name="Afbeelding 14" descr="Afbeelding met zwart, duisternis&#10;&#10;Automatisch gegenereerde beschrijving"/>
+                          <pic:cNvPr id="1550715740" name="Afbeelding 10" descr="Afbeelding met zwart, duisternis&#10;&#10;Automatisch gegenereerde beschrijving"/>
                           <pic:cNvPicPr/>
                         </pic:nvPicPr>
                         <pic:blipFill>
@@ -3148,16 +2992,27 @@
               </w:drawing>
             </w:r>
           </w:p>
+          <w:p>
+            <w:pPr>
+              <w:jc w:val="center"/>
+              <w:rPr>
+                <w:rFonts w:ascii="Aptos" w:hAnsi="Aptos"/>
+                <w:sz w:val="20"/>
+                <w:szCs w:val="20"/>
+              </w:rPr>
+            </w:pPr>
+          </w:p>
         </w:tc>
         <w:tc>
           <w:tcPr>
-            <w:tcW w:w="1815" w:type="dxa"/>
+            <w:tcW w:w="1814" w:type="dxa"/>
           </w:tcPr>
           <w:p>
             <w:pPr>
               <w:jc w:val="center"/>
               <w:rPr>
                 <w:rFonts w:ascii="Aptos" w:hAnsi="Aptos"/>
+                <w:noProof/>
                 <w:sz w:val="20"/>
                 <w:szCs w:val="20"/>
               </w:rPr>
@@ -3170,10 +3025,10 @@
                 <w:szCs w:val="20"/>
               </w:rPr>
               <w:drawing>
-                <wp:inline distT="0" distB="0" distL="0" distR="0" wp14:anchorId="0659041F" wp14:editId="65095648">
+                <wp:inline distT="0" distB="0" distL="0" distR="0" wp14:anchorId="22DE95DC" wp14:editId="592F5566">
                   <wp:extent cx="720000" cy="720000"/>
-                  <wp:effectExtent l="0" t="0" r="4445" b="4445"/>
-                  <wp:docPr id="224697121" name="Afbeelding 18" descr="Afbeelding met zwart, duisternis&#10;&#10;Automatisch gegenereerde beschrijving"/>
+                  <wp:effectExtent l="0" t="0" r="0" b="4445"/>
+                  <wp:docPr id="1952578208" name="Afbeelding 11" descr="Afbeelding met zwart, duisternis&#10;&#10;Automatisch gegenereerde beschrijving"/>
                   <wp:cNvGraphicFramePr>
                     <a:graphicFrameLocks xmlns:a="http://schemas.openxmlformats.org/drawingml/2006/main" noChangeAspect="1"/>
                   </wp:cNvGraphicFramePr>
@@ -3181,7 +3036,7 @@
                     <a:graphicData uri="http://schemas.openxmlformats.org/drawingml/2006/picture">
                       <pic:pic xmlns:pic="http://schemas.openxmlformats.org/drawingml/2006/picture">
                         <pic:nvPicPr>
-                          <pic:cNvPr id="224697121" name="Afbeelding 18" descr="Afbeelding met zwart, duisternis&#10;&#10;Automatisch gegenereerde beschrijving"/>
+                          <pic:cNvPr id="1952578208" name="Afbeelding 11" descr="Afbeelding met zwart, duisternis&#10;&#10;Automatisch gegenereerde beschrijving"/>
                           <pic:cNvPicPr/>
                         </pic:nvPicPr>
                         <pic:blipFill>
@@ -3213,6 +3068,54 @@
             </w:r>
           </w:p>
         </w:tc>
+      </w:tr>
+      <w:tr>
+        <w:tc>
+          <w:tcPr>
+            <w:tcW w:w="1815" w:type="dxa"/>
+          </w:tcPr>
+          <w:p>
+            <w:pPr>
+              <w:jc w:val="center"/>
+              <w:rPr>
+                <w:rFonts w:ascii="Aptos" w:hAnsi="Aptos"/>
+                <w:sz w:val="20"/>
+                <w:szCs w:val="20"/>
+              </w:rPr>
+            </w:pPr>
+            <w:r>
+              <w:rPr>
+                <w:rFonts w:ascii="Aptos" w:hAnsi="Aptos"/>
+                <w:sz w:val="20"/>
+                <w:szCs w:val="20"/>
+              </w:rPr>
+              <w:t>Html</w:t>
+            </w:r>
+          </w:p>
+        </w:tc>
+        <w:tc>
+          <w:tcPr>
+            <w:tcW w:w="1815" w:type="dxa"/>
+          </w:tcPr>
+          <w:p>
+            <w:pPr>
+              <w:jc w:val="center"/>
+              <w:rPr>
+                <w:rFonts w:ascii="Aptos" w:hAnsi="Aptos"/>
+                <w:sz w:val="20"/>
+                <w:szCs w:val="20"/>
+              </w:rPr>
+            </w:pPr>
+            <w:r>
+              <w:rPr>
+                <w:rFonts w:ascii="Aptos" w:hAnsi="Aptos"/>
+                <w:sz w:val="20"/>
+                <w:szCs w:val="20"/>
+              </w:rPr>
+              <w:t>CSS</w:t>
+            </w:r>
+          </w:p>
+        </w:tc>
         <w:tc>
           <w:tcPr>
             <w:tcW w:w="1814" w:type="dxa"/>
@@ -3226,18 +3129,102 @@
                 <w:szCs w:val="20"/>
               </w:rPr>
             </w:pPr>
+            <w:proofErr w:type="spellStart"/>
             <w:r>
               <w:rPr>
                 <w:rFonts w:ascii="Aptos" w:hAnsi="Aptos"/>
-                <w:noProof/>
                 <w:sz w:val="20"/>
                 <w:szCs w:val="20"/>
               </w:rPr>
+              <w:t>JavaScript</w:t>
+            </w:r>
+            <w:proofErr w:type="spellEnd"/>
+          </w:p>
+        </w:tc>
+        <w:tc>
+          <w:tcPr>
+            <w:tcW w:w="1814" w:type="dxa"/>
+          </w:tcPr>
+          <w:p>
+            <w:pPr>
+              <w:jc w:val="center"/>
+              <w:rPr>
+                <w:rFonts w:ascii="Aptos" w:hAnsi="Aptos"/>
+                <w:sz w:val="20"/>
+                <w:szCs w:val="20"/>
+              </w:rPr>
+            </w:pPr>
+            <w:r>
+              <w:rPr>
+                <w:rFonts w:ascii="Aptos" w:hAnsi="Aptos"/>
+                <w:sz w:val="20"/>
+                <w:szCs w:val="20"/>
+              </w:rPr>
+              <w:t>Python</w:t>
+            </w:r>
+          </w:p>
+          <w:p>
+            <w:pPr>
+              <w:jc w:val="center"/>
+              <w:rPr>
+                <w:rFonts w:ascii="Aptos" w:hAnsi="Aptos"/>
+                <w:sz w:val="20"/>
+                <w:szCs w:val="20"/>
+              </w:rPr>
+            </w:pPr>
+          </w:p>
+        </w:tc>
+        <w:tc>
+          <w:tcPr>
+            <w:tcW w:w="1814" w:type="dxa"/>
+          </w:tcPr>
+          <w:p>
+            <w:pPr>
+              <w:jc w:val="center"/>
+              <w:rPr>
+                <w:rFonts w:ascii="Aptos" w:hAnsi="Aptos"/>
+                <w:sz w:val="20"/>
+                <w:szCs w:val="20"/>
+              </w:rPr>
+            </w:pPr>
+            <w:r>
+              <w:rPr>
+                <w:rFonts w:ascii="Aptos" w:hAnsi="Aptos"/>
+                <w:sz w:val="20"/>
+                <w:szCs w:val="20"/>
+              </w:rPr>
+              <w:t>Django</w:t>
+            </w:r>
+          </w:p>
+        </w:tc>
+      </w:tr>
+      <w:tr>
+        <w:tc>
+          <w:tcPr>
+            <w:tcW w:w="1815" w:type="dxa"/>
+          </w:tcPr>
+          <w:p>
+            <w:pPr>
+              <w:jc w:val="center"/>
+              <w:rPr>
+                <w:rFonts w:ascii="Aptos" w:hAnsi="Aptos"/>
+                <w:sz w:val="20"/>
+                <w:szCs w:val="20"/>
+              </w:rPr>
+            </w:pPr>
+            <w:r>
+              <w:rPr>
+                <w:rFonts w:ascii="Aptos" w:hAnsi="Aptos"/>
+                <w:noProof/>
+                <w:sz w:val="20"/>
+                <w:szCs w:val="20"/>
+              </w:rPr>
+              <w:lastRenderedPageBreak/>
               <w:drawing>
-                <wp:inline distT="0" distB="0" distL="0" distR="0" wp14:anchorId="156091C8" wp14:editId="2663FDB9">
+                <wp:inline distT="0" distB="0" distL="0" distR="0" wp14:anchorId="0E3C4CF6" wp14:editId="323FEB36">
                   <wp:extent cx="720000" cy="720000"/>
-                  <wp:effectExtent l="0" t="0" r="0" b="0"/>
-                  <wp:docPr id="1400388528" name="Afbeelding 8" descr="Afbeelding met zwart, duisternis&#10;&#10;Automatisch gegenereerde beschrijving"/>
+                  <wp:effectExtent l="0" t="0" r="4445" b="0"/>
+                  <wp:docPr id="625742830" name="Afbeelding 14" descr="Afbeelding met zwart, duisternis&#10;&#10;Automatisch gegenereerde beschrijving"/>
                   <wp:cNvGraphicFramePr>
                     <a:graphicFrameLocks xmlns:a="http://schemas.openxmlformats.org/drawingml/2006/main" noChangeAspect="1"/>
                   </wp:cNvGraphicFramePr>
@@ -3245,7 +3232,7 @@
                     <a:graphicData uri="http://schemas.openxmlformats.org/drawingml/2006/picture">
                       <pic:pic xmlns:pic="http://schemas.openxmlformats.org/drawingml/2006/picture">
                         <pic:nvPicPr>
-                          <pic:cNvPr id="1400388528" name="Afbeelding 8" descr="Afbeelding met zwart, duisternis&#10;&#10;Automatisch gegenereerde beschrijving"/>
+                          <pic:cNvPr id="625742830" name="Afbeelding 14" descr="Afbeelding met zwart, duisternis&#10;&#10;Automatisch gegenereerde beschrijving"/>
                           <pic:cNvPicPr/>
                         </pic:nvPicPr>
                         <pic:blipFill>
@@ -3279,7 +3266,7 @@
         </w:tc>
         <w:tc>
           <w:tcPr>
-            <w:tcW w:w="1814" w:type="dxa"/>
+            <w:tcW w:w="1815" w:type="dxa"/>
           </w:tcPr>
           <w:p>
             <w:pPr>
@@ -3298,10 +3285,10 @@
                 <w:szCs w:val="20"/>
               </w:rPr>
               <w:drawing>
-                <wp:inline distT="0" distB="0" distL="0" distR="0" wp14:anchorId="40B49992" wp14:editId="7F20BF9E">
+                <wp:inline distT="0" distB="0" distL="0" distR="0" wp14:anchorId="0659041F" wp14:editId="65095648">
                   <wp:extent cx="720000" cy="720000"/>
-                  <wp:effectExtent l="0" t="0" r="4445" b="0"/>
-                  <wp:docPr id="1014458026" name="Afbeelding 15" descr="Afbeelding met zwart, duisternis&#10;&#10;Automatisch gegenereerde beschrijving"/>
+                  <wp:effectExtent l="0" t="0" r="4445" b="4445"/>
+                  <wp:docPr id="224697121" name="Afbeelding 18" descr="Afbeelding met zwart, duisternis&#10;&#10;Automatisch gegenereerde beschrijving"/>
                   <wp:cNvGraphicFramePr>
                     <a:graphicFrameLocks xmlns:a="http://schemas.openxmlformats.org/drawingml/2006/main" noChangeAspect="1"/>
                   </wp:cNvGraphicFramePr>
@@ -3309,7 +3296,7 @@
                     <a:graphicData uri="http://schemas.openxmlformats.org/drawingml/2006/picture">
                       <pic:pic xmlns:pic="http://schemas.openxmlformats.org/drawingml/2006/picture">
                         <pic:nvPicPr>
-                          <pic:cNvPr id="1014458026" name="Afbeelding 15" descr="Afbeelding met zwart, duisternis&#10;&#10;Automatisch gegenereerde beschrijving"/>
+                          <pic:cNvPr id="224697121" name="Afbeelding 18" descr="Afbeelding met zwart, duisternis&#10;&#10;Automatisch gegenereerde beschrijving"/>
                           <pic:cNvPicPr/>
                         </pic:nvPicPr>
                         <pic:blipFill>
@@ -3350,7 +3337,6 @@
               <w:jc w:val="center"/>
               <w:rPr>
                 <w:rFonts w:ascii="Aptos" w:hAnsi="Aptos"/>
-                <w:noProof/>
                 <w:sz w:val="20"/>
                 <w:szCs w:val="20"/>
               </w:rPr>
@@ -3363,10 +3349,10 @@
                 <w:szCs w:val="20"/>
               </w:rPr>
               <w:drawing>
-                <wp:inline distT="0" distB="0" distL="0" distR="0" wp14:anchorId="406AC4C5" wp14:editId="1CC2FAEB">
+                <wp:inline distT="0" distB="0" distL="0" distR="0" wp14:anchorId="156091C8" wp14:editId="2663FDB9">
                   <wp:extent cx="720000" cy="720000"/>
-                  <wp:effectExtent l="0" t="0" r="4445" b="4445"/>
-                  <wp:docPr id="452220773" name="Afbeelding 6" descr="Afbeelding met zwart, duisternis&#10;&#10;Automatisch gegenereerde beschrijving"/>
+                  <wp:effectExtent l="0" t="0" r="0" b="0"/>
+                  <wp:docPr id="1400388528" name="Afbeelding 8" descr="Afbeelding met zwart, duisternis&#10;&#10;Automatisch gegenereerde beschrijving"/>
                   <wp:cNvGraphicFramePr>
                     <a:graphicFrameLocks xmlns:a="http://schemas.openxmlformats.org/drawingml/2006/main" noChangeAspect="1"/>
                   </wp:cNvGraphicFramePr>
@@ -3374,7 +3360,7 @@
                     <a:graphicData uri="http://schemas.openxmlformats.org/drawingml/2006/picture">
                       <pic:pic xmlns:pic="http://schemas.openxmlformats.org/drawingml/2006/picture">
                         <pic:nvPicPr>
-                          <pic:cNvPr id="452220773" name="Afbeelding 6" descr="Afbeelding met zwart, duisternis&#10;&#10;Automatisch gegenereerde beschrijving"/>
+                          <pic:cNvPr id="1400388528" name="Afbeelding 8" descr="Afbeelding met zwart, duisternis&#10;&#10;Automatisch gegenereerde beschrijving"/>
                           <pic:cNvPicPr/>
                         </pic:nvPicPr>
                         <pic:blipFill>
@@ -3406,54 +3392,6 @@
             </w:r>
           </w:p>
         </w:tc>
-      </w:tr>
-      <w:tr>
-        <w:tc>
-          <w:tcPr>
-            <w:tcW w:w="1815" w:type="dxa"/>
-          </w:tcPr>
-          <w:p>
-            <w:pPr>
-              <w:jc w:val="center"/>
-              <w:rPr>
-                <w:rFonts w:ascii="Aptos" w:hAnsi="Aptos"/>
-                <w:sz w:val="20"/>
-                <w:szCs w:val="20"/>
-              </w:rPr>
-            </w:pPr>
-            <w:r>
-              <w:rPr>
-                <w:rFonts w:ascii="Aptos" w:hAnsi="Aptos"/>
-                <w:sz w:val="20"/>
-                <w:szCs w:val="20"/>
-              </w:rPr>
-              <w:t>Rest API</w:t>
-            </w:r>
-          </w:p>
-        </w:tc>
-        <w:tc>
-          <w:tcPr>
-            <w:tcW w:w="1815" w:type="dxa"/>
-          </w:tcPr>
-          <w:p>
-            <w:pPr>
-              <w:jc w:val="center"/>
-              <w:rPr>
-                <w:rFonts w:ascii="Aptos" w:hAnsi="Aptos"/>
-                <w:sz w:val="20"/>
-                <w:szCs w:val="20"/>
-              </w:rPr>
-            </w:pPr>
-            <w:r>
-              <w:rPr>
-                <w:rFonts w:ascii="Aptos" w:hAnsi="Aptos"/>
-                <w:sz w:val="20"/>
-                <w:szCs w:val="20"/>
-              </w:rPr>
-              <w:t>Node.js</w:t>
-            </w:r>
-          </w:p>
-        </w:tc>
         <w:tc>
           <w:tcPr>
             <w:tcW w:w="1814" w:type="dxa"/>
@@ -3470,100 +3408,15 @@
             <w:r>
               <w:rPr>
                 <w:rFonts w:ascii="Aptos" w:hAnsi="Aptos"/>
+                <w:noProof/>
                 <w:sz w:val="20"/>
                 <w:szCs w:val="20"/>
               </w:rPr>
-              <w:t>GitHub</w:t>
-            </w:r>
-          </w:p>
-          <w:p>
-            <w:pPr>
-              <w:jc w:val="center"/>
-              <w:rPr>
-                <w:rFonts w:ascii="Aptos" w:hAnsi="Aptos"/>
-                <w:sz w:val="20"/>
-                <w:szCs w:val="20"/>
-              </w:rPr>
-            </w:pPr>
-          </w:p>
-        </w:tc>
-        <w:tc>
-          <w:tcPr>
-            <w:tcW w:w="1814" w:type="dxa"/>
-          </w:tcPr>
-          <w:p>
-            <w:pPr>
-              <w:jc w:val="center"/>
-              <w:rPr>
-                <w:rFonts w:ascii="Aptos" w:hAnsi="Aptos"/>
-                <w:sz w:val="20"/>
-                <w:szCs w:val="20"/>
-              </w:rPr>
-            </w:pPr>
-            <w:proofErr w:type="spellStart"/>
-            <w:r>
-              <w:rPr>
-                <w:rFonts w:ascii="Aptos" w:hAnsi="Aptos"/>
-                <w:sz w:val="20"/>
-                <w:szCs w:val="20"/>
-              </w:rPr>
-              <w:t>Gunicorn</w:t>
-            </w:r>
-            <w:proofErr w:type="spellEnd"/>
-          </w:p>
-        </w:tc>
-        <w:tc>
-          <w:tcPr>
-            <w:tcW w:w="1814" w:type="dxa"/>
-          </w:tcPr>
-          <w:p>
-            <w:pPr>
-              <w:jc w:val="center"/>
-              <w:rPr>
-                <w:rFonts w:ascii="Aptos" w:hAnsi="Aptos"/>
-                <w:sz w:val="20"/>
-                <w:szCs w:val="20"/>
-              </w:rPr>
-            </w:pPr>
-            <w:proofErr w:type="spellStart"/>
-            <w:r>
-              <w:rPr>
-                <w:rFonts w:ascii="Aptos" w:hAnsi="Aptos"/>
-                <w:sz w:val="20"/>
-                <w:szCs w:val="20"/>
-              </w:rPr>
-              <w:t>Nginx</w:t>
-            </w:r>
-            <w:proofErr w:type="spellEnd"/>
-          </w:p>
-        </w:tc>
-      </w:tr>
-      <w:tr>
-        <w:tc>
-          <w:tcPr>
-            <w:tcW w:w="1815" w:type="dxa"/>
-          </w:tcPr>
-          <w:p>
-            <w:pPr>
-              <w:jc w:val="center"/>
-              <w:rPr>
-                <w:rFonts w:ascii="Aptos" w:hAnsi="Aptos"/>
-                <w:sz w:val="20"/>
-                <w:szCs w:val="20"/>
-              </w:rPr>
-            </w:pPr>
-            <w:r>
-              <w:rPr>
-                <w:rFonts w:ascii="Aptos" w:hAnsi="Aptos"/>
-                <w:noProof/>
-                <w:sz w:val="20"/>
-                <w:szCs w:val="20"/>
-              </w:rPr>
               <w:drawing>
-                <wp:inline distT="0" distB="0" distL="0" distR="0" wp14:anchorId="23268992" wp14:editId="2679767A">
+                <wp:inline distT="0" distB="0" distL="0" distR="0" wp14:anchorId="40B49992" wp14:editId="7F20BF9E">
                   <wp:extent cx="720000" cy="720000"/>
                   <wp:effectExtent l="0" t="0" r="4445" b="0"/>
-                  <wp:docPr id="397624102" name="Afbeelding 20" descr="Afbeelding met zwart, duisternis&#10;&#10;Automatisch gegenereerde beschrijving"/>
+                  <wp:docPr id="1014458026" name="Afbeelding 15" descr="Afbeelding met zwart, duisternis&#10;&#10;Automatisch gegenereerde beschrijving"/>
                   <wp:cNvGraphicFramePr>
                     <a:graphicFrameLocks xmlns:a="http://schemas.openxmlformats.org/drawingml/2006/main" noChangeAspect="1"/>
                   </wp:cNvGraphicFramePr>
@@ -3571,7 +3424,7 @@
                     <a:graphicData uri="http://schemas.openxmlformats.org/drawingml/2006/picture">
                       <pic:pic xmlns:pic="http://schemas.openxmlformats.org/drawingml/2006/picture">
                         <pic:nvPicPr>
-                          <pic:cNvPr id="397624102" name="Afbeelding 20" descr="Afbeelding met zwart, duisternis&#10;&#10;Automatisch gegenereerde beschrijving"/>
+                          <pic:cNvPr id="1014458026" name="Afbeelding 15" descr="Afbeelding met zwart, duisternis&#10;&#10;Automatisch gegenereerde beschrijving"/>
                           <pic:cNvPicPr/>
                         </pic:nvPicPr>
                         <pic:blipFill>
@@ -3605,13 +3458,14 @@
         </w:tc>
         <w:tc>
           <w:tcPr>
-            <w:tcW w:w="1815" w:type="dxa"/>
+            <w:tcW w:w="1814" w:type="dxa"/>
           </w:tcPr>
           <w:p>
             <w:pPr>
               <w:jc w:val="center"/>
               <w:rPr>
                 <w:rFonts w:ascii="Aptos" w:hAnsi="Aptos"/>
+                <w:noProof/>
                 <w:sz w:val="20"/>
                 <w:szCs w:val="20"/>
               </w:rPr>
@@ -3624,10 +3478,10 @@
                 <w:szCs w:val="20"/>
               </w:rPr>
               <w:drawing>
-                <wp:inline distT="0" distB="0" distL="0" distR="0" wp14:anchorId="5E259692" wp14:editId="11D15368">
+                <wp:inline distT="0" distB="0" distL="0" distR="0" wp14:anchorId="406AC4C5" wp14:editId="1CC2FAEB">
                   <wp:extent cx="720000" cy="720000"/>
-                  <wp:effectExtent l="0" t="0" r="0" b="0"/>
-                  <wp:docPr id="1469461623" name="Afbeelding 19" descr="Afbeelding met zwart, duisternis&#10;&#10;Automatisch gegenereerde beschrijving"/>
+                  <wp:effectExtent l="0" t="0" r="4445" b="4445"/>
+                  <wp:docPr id="452220773" name="Afbeelding 6" descr="Afbeelding met zwart, duisternis&#10;&#10;Automatisch gegenereerde beschrijving"/>
                   <wp:cNvGraphicFramePr>
                     <a:graphicFrameLocks xmlns:a="http://schemas.openxmlformats.org/drawingml/2006/main" noChangeAspect="1"/>
                   </wp:cNvGraphicFramePr>
@@ -3635,7 +3489,7 @@
                     <a:graphicData uri="http://schemas.openxmlformats.org/drawingml/2006/picture">
                       <pic:pic xmlns:pic="http://schemas.openxmlformats.org/drawingml/2006/picture">
                         <pic:nvPicPr>
-                          <pic:cNvPr id="1469461623" name="Afbeelding 19" descr="Afbeelding met zwart, duisternis&#10;&#10;Automatisch gegenereerde beschrijving"/>
+                          <pic:cNvPr id="452220773" name="Afbeelding 6" descr="Afbeelding met zwart, duisternis&#10;&#10;Automatisch gegenereerde beschrijving"/>
                           <pic:cNvPicPr/>
                         </pic:nvPicPr>
                         <pic:blipFill>
@@ -3667,6 +3521,54 @@
             </w:r>
           </w:p>
         </w:tc>
+      </w:tr>
+      <w:tr>
+        <w:tc>
+          <w:tcPr>
+            <w:tcW w:w="1815" w:type="dxa"/>
+          </w:tcPr>
+          <w:p>
+            <w:pPr>
+              <w:jc w:val="center"/>
+              <w:rPr>
+                <w:rFonts w:ascii="Aptos" w:hAnsi="Aptos"/>
+                <w:sz w:val="20"/>
+                <w:szCs w:val="20"/>
+              </w:rPr>
+            </w:pPr>
+            <w:r>
+              <w:rPr>
+                <w:rFonts w:ascii="Aptos" w:hAnsi="Aptos"/>
+                <w:sz w:val="20"/>
+                <w:szCs w:val="20"/>
+              </w:rPr>
+              <w:t>Rest API</w:t>
+            </w:r>
+          </w:p>
+        </w:tc>
+        <w:tc>
+          <w:tcPr>
+            <w:tcW w:w="1815" w:type="dxa"/>
+          </w:tcPr>
+          <w:p>
+            <w:pPr>
+              <w:jc w:val="center"/>
+              <w:rPr>
+                <w:rFonts w:ascii="Aptos" w:hAnsi="Aptos"/>
+                <w:sz w:val="20"/>
+                <w:szCs w:val="20"/>
+              </w:rPr>
+            </w:pPr>
+            <w:r>
+              <w:rPr>
+                <w:rFonts w:ascii="Aptos" w:hAnsi="Aptos"/>
+                <w:sz w:val="20"/>
+                <w:szCs w:val="20"/>
+              </w:rPr>
+              <w:t>Node.js</w:t>
+            </w:r>
+          </w:p>
+        </w:tc>
         <w:tc>
           <w:tcPr>
             <w:tcW w:w="1814" w:type="dxa"/>
@@ -3683,15 +3585,100 @@
             <w:r>
               <w:rPr>
                 <w:rFonts w:ascii="Aptos" w:hAnsi="Aptos"/>
-                <w:noProof/>
                 <w:sz w:val="20"/>
                 <w:szCs w:val="20"/>
               </w:rPr>
+              <w:t>GitHub</w:t>
+            </w:r>
+          </w:p>
+          <w:p>
+            <w:pPr>
+              <w:jc w:val="center"/>
+              <w:rPr>
+                <w:rFonts w:ascii="Aptos" w:hAnsi="Aptos"/>
+                <w:sz w:val="20"/>
+                <w:szCs w:val="20"/>
+              </w:rPr>
+            </w:pPr>
+          </w:p>
+        </w:tc>
+        <w:tc>
+          <w:tcPr>
+            <w:tcW w:w="1814" w:type="dxa"/>
+          </w:tcPr>
+          <w:p>
+            <w:pPr>
+              <w:jc w:val="center"/>
+              <w:rPr>
+                <w:rFonts w:ascii="Aptos" w:hAnsi="Aptos"/>
+                <w:sz w:val="20"/>
+                <w:szCs w:val="20"/>
+              </w:rPr>
+            </w:pPr>
+            <w:proofErr w:type="spellStart"/>
+            <w:r>
+              <w:rPr>
+                <w:rFonts w:ascii="Aptos" w:hAnsi="Aptos"/>
+                <w:sz w:val="20"/>
+                <w:szCs w:val="20"/>
+              </w:rPr>
+              <w:t>Gunicorn</w:t>
+            </w:r>
+            <w:proofErr w:type="spellEnd"/>
+          </w:p>
+        </w:tc>
+        <w:tc>
+          <w:tcPr>
+            <w:tcW w:w="1814" w:type="dxa"/>
+          </w:tcPr>
+          <w:p>
+            <w:pPr>
+              <w:jc w:val="center"/>
+              <w:rPr>
+                <w:rFonts w:ascii="Aptos" w:hAnsi="Aptos"/>
+                <w:sz w:val="20"/>
+                <w:szCs w:val="20"/>
+              </w:rPr>
+            </w:pPr>
+            <w:proofErr w:type="spellStart"/>
+            <w:r>
+              <w:rPr>
+                <w:rFonts w:ascii="Aptos" w:hAnsi="Aptos"/>
+                <w:sz w:val="20"/>
+                <w:szCs w:val="20"/>
+              </w:rPr>
+              <w:t>Nginx</w:t>
+            </w:r>
+            <w:proofErr w:type="spellEnd"/>
+          </w:p>
+        </w:tc>
+      </w:tr>
+      <w:tr>
+        <w:tc>
+          <w:tcPr>
+            <w:tcW w:w="1815" w:type="dxa"/>
+          </w:tcPr>
+          <w:p>
+            <w:pPr>
+              <w:jc w:val="center"/>
+              <w:rPr>
+                <w:rFonts w:ascii="Aptos" w:hAnsi="Aptos"/>
+                <w:sz w:val="20"/>
+                <w:szCs w:val="20"/>
+              </w:rPr>
+            </w:pPr>
+            <w:r>
+              <w:rPr>
+                <w:rFonts w:ascii="Aptos" w:hAnsi="Aptos"/>
+                <w:noProof/>
+                <w:sz w:val="20"/>
+                <w:szCs w:val="20"/>
+              </w:rPr>
               <w:drawing>
-                <wp:inline distT="0" distB="0" distL="0" distR="0" wp14:anchorId="4CB71B59" wp14:editId="13131659">
+                <wp:inline distT="0" distB="0" distL="0" distR="0" wp14:anchorId="23268992" wp14:editId="2679767A">
                   <wp:extent cx="720000" cy="720000"/>
-                  <wp:effectExtent l="0" t="0" r="0" b="0"/>
-                  <wp:docPr id="1572724470" name="Afbeelding 21" descr="Afbeelding met zwart, duisternis&#10;&#10;Automatisch gegenereerde beschrijving"/>
+                  <wp:effectExtent l="0" t="0" r="4445" b="0"/>
+                  <wp:docPr id="397624102" name="Afbeelding 20" descr="Afbeelding met zwart, duisternis&#10;&#10;Automatisch gegenereerde beschrijving"/>
                   <wp:cNvGraphicFramePr>
                     <a:graphicFrameLocks xmlns:a="http://schemas.openxmlformats.org/drawingml/2006/main" noChangeAspect="1"/>
                   </wp:cNvGraphicFramePr>
@@ -3699,7 +3686,7 @@
                     <a:graphicData uri="http://schemas.openxmlformats.org/drawingml/2006/picture">
                       <pic:pic xmlns:pic="http://schemas.openxmlformats.org/drawingml/2006/picture">
                         <pic:nvPicPr>
-                          <pic:cNvPr id="1572724470" name="Afbeelding 21" descr="Afbeelding met zwart, duisternis&#10;&#10;Automatisch gegenereerde beschrijving"/>
+                          <pic:cNvPr id="397624102" name="Afbeelding 20" descr="Afbeelding met zwart, duisternis&#10;&#10;Automatisch gegenereerde beschrijving"/>
                           <pic:cNvPicPr/>
                         </pic:nvPicPr>
                         <pic:blipFill>
@@ -3733,6 +3720,134 @@
         </w:tc>
         <w:tc>
           <w:tcPr>
+            <w:tcW w:w="1815" w:type="dxa"/>
+          </w:tcPr>
+          <w:p>
+            <w:pPr>
+              <w:jc w:val="center"/>
+              <w:rPr>
+                <w:rFonts w:ascii="Aptos" w:hAnsi="Aptos"/>
+                <w:sz w:val="20"/>
+                <w:szCs w:val="20"/>
+              </w:rPr>
+            </w:pPr>
+            <w:r>
+              <w:rPr>
+                <w:rFonts w:ascii="Aptos" w:hAnsi="Aptos"/>
+                <w:noProof/>
+                <w:sz w:val="20"/>
+                <w:szCs w:val="20"/>
+              </w:rPr>
+              <w:drawing>
+                <wp:inline distT="0" distB="0" distL="0" distR="0" wp14:anchorId="5E259692" wp14:editId="11D15368">
+                  <wp:extent cx="720000" cy="720000"/>
+                  <wp:effectExtent l="0" t="0" r="0" b="0"/>
+                  <wp:docPr id="1469461623" name="Afbeelding 19" descr="Afbeelding met zwart, duisternis&#10;&#10;Automatisch gegenereerde beschrijving"/>
+                  <wp:cNvGraphicFramePr>
+                    <a:graphicFrameLocks xmlns:a="http://schemas.openxmlformats.org/drawingml/2006/main" noChangeAspect="1"/>
+                  </wp:cNvGraphicFramePr>
+                  <a:graphic xmlns:a="http://schemas.openxmlformats.org/drawingml/2006/main">
+                    <a:graphicData uri="http://schemas.openxmlformats.org/drawingml/2006/picture">
+                      <pic:pic xmlns:pic="http://schemas.openxmlformats.org/drawingml/2006/picture">
+                        <pic:nvPicPr>
+                          <pic:cNvPr id="1469461623" name="Afbeelding 19" descr="Afbeelding met zwart, duisternis&#10;&#10;Automatisch gegenereerde beschrijving"/>
+                          <pic:cNvPicPr/>
+                        </pic:nvPicPr>
+                        <pic:blipFill>
+                          <a:blip r:embed="rId22" cstate="print">
+                            <a:extLst>
+                              <a:ext uri="{28A0092B-C50C-407E-A947-70E740481C1C}">
+                                <a14:useLocalDpi xmlns:a14="http://schemas.microsoft.com/office/drawing/2010/main" val="0"/>
+                              </a:ext>
+                            </a:extLst>
+                          </a:blip>
+                          <a:stretch>
+                            <a:fillRect/>
+                          </a:stretch>
+                        </pic:blipFill>
+                        <pic:spPr>
+                          <a:xfrm>
+                            <a:off x="0" y="0"/>
+                            <a:ext cx="720000" cy="720000"/>
+                          </a:xfrm>
+                          <a:prstGeom prst="rect">
+                            <a:avLst/>
+                          </a:prstGeom>
+                        </pic:spPr>
+                      </pic:pic>
+                    </a:graphicData>
+                  </a:graphic>
+                </wp:inline>
+              </w:drawing>
+            </w:r>
+          </w:p>
+        </w:tc>
+        <w:tc>
+          <w:tcPr>
+            <w:tcW w:w="1814" w:type="dxa"/>
+          </w:tcPr>
+          <w:p>
+            <w:pPr>
+              <w:jc w:val="center"/>
+              <w:rPr>
+                <w:rFonts w:ascii="Aptos" w:hAnsi="Aptos"/>
+                <w:sz w:val="20"/>
+                <w:szCs w:val="20"/>
+              </w:rPr>
+            </w:pPr>
+            <w:r>
+              <w:rPr>
+                <w:rFonts w:ascii="Aptos" w:hAnsi="Aptos"/>
+                <w:noProof/>
+                <w:sz w:val="20"/>
+                <w:szCs w:val="20"/>
+              </w:rPr>
+              <w:drawing>
+                <wp:inline distT="0" distB="0" distL="0" distR="0" wp14:anchorId="4CB71B59" wp14:editId="75C0BEC4">
+                  <wp:extent cx="720000" cy="720000"/>
+                  <wp:effectExtent l="0" t="0" r="0" b="0"/>
+                  <wp:docPr id="1572724470" name="Afbeelding 21" descr="Afbeelding met zwart, duisternis&#10;&#10;Automatisch gegenereerde beschrijving"/>
+                  <wp:cNvGraphicFramePr>
+                    <a:graphicFrameLocks xmlns:a="http://schemas.openxmlformats.org/drawingml/2006/main" noChangeAspect="1"/>
+                  </wp:cNvGraphicFramePr>
+                  <a:graphic xmlns:a="http://schemas.openxmlformats.org/drawingml/2006/main">
+                    <a:graphicData uri="http://schemas.openxmlformats.org/drawingml/2006/picture">
+                      <pic:pic xmlns:pic="http://schemas.openxmlformats.org/drawingml/2006/picture">
+                        <pic:nvPicPr>
+                          <pic:cNvPr id="1572724470" name="Afbeelding 21" descr="Afbeelding met zwart, duisternis&#10;&#10;Automatisch gegenereerde beschrijving"/>
+                          <pic:cNvPicPr/>
+                        </pic:nvPicPr>
+                        <pic:blipFill>
+                          <a:blip r:embed="rId23" cstate="print">
+                            <a:extLst>
+                              <a:ext uri="{28A0092B-C50C-407E-A947-70E740481C1C}">
+                                <a14:useLocalDpi xmlns:a14="http://schemas.microsoft.com/office/drawing/2010/main" val="0"/>
+                              </a:ext>
+                            </a:extLst>
+                          </a:blip>
+                          <a:stretch>
+                            <a:fillRect/>
+                          </a:stretch>
+                        </pic:blipFill>
+                        <pic:spPr>
+                          <a:xfrm>
+                            <a:off x="0" y="0"/>
+                            <a:ext cx="720000" cy="720000"/>
+                          </a:xfrm>
+                          <a:prstGeom prst="rect">
+                            <a:avLst/>
+                          </a:prstGeom>
+                        </pic:spPr>
+                      </pic:pic>
+                    </a:graphicData>
+                  </a:graphic>
+                </wp:inline>
+              </w:drawing>
+            </w:r>
+          </w:p>
+        </w:tc>
+        <w:tc>
+          <w:tcPr>
             <w:tcW w:w="1814" w:type="dxa"/>
           </w:tcPr>
           <w:p>
@@ -3915,8 +4030,8 @@
     <w:p/>
     <w:p/>
     <w:sectPr>
-      <w:footerReference w:type="even" r:id="rId22"/>
-      <w:footerReference w:type="default" r:id="rId23"/>
+      <w:footerReference w:type="even" r:id="rId24"/>
+      <w:footerReference w:type="default" r:id="rId25"/>
       <w:pgSz w:w="11906" w:h="16838"/>
       <w:pgMar w:top="1417" w:right="1417" w:bottom="1417" w:left="1417" w:header="708" w:footer="708" w:gutter="0"/>
       <w:cols w:space="708"/>

</xml_diff>